<commit_message>
Graphe - Archi et Rapport
</commit_message>
<xml_diff>
--- a/Livrable/Rapport Projet Bi.docx
+++ b/Livrable/Rapport Projet Bi.docx
@@ -5587,11 +5587,6 @@
     </w:p>
     <w:p>
       <w:pPr>
-        <w:jc w:val="both"/>
-      </w:pPr>
-    </w:p>
-    <w:p>
-      <w:pPr>
         <w:pStyle w:val="Titre1"/>
         <w:jc w:val="both"/>
       </w:pPr>
@@ -5643,7 +5638,6 @@
         <w:jc w:val="both"/>
       </w:pPr>
       <w:r>
-        <w:lastRenderedPageBreak/>
         <w:t>La fabrication</w:t>
       </w:r>
     </w:p>
@@ -5657,6 +5651,7 @@
         <w:jc w:val="both"/>
       </w:pPr>
       <w:r>
+        <w:lastRenderedPageBreak/>
         <w:t>Le conditionnement</w:t>
       </w:r>
     </w:p>
@@ -5759,6 +5754,13 @@
     </w:p>
     <w:p>
       <w:pPr>
+        <w:jc w:val="both"/>
+      </w:pPr>
+      <w:bookmarkStart w:id="4" w:name="_GoBack"/>
+      <w:bookmarkEnd w:id="4"/>
+    </w:p>
+    <w:p>
+      <w:pPr>
         <w:ind w:firstLine="708"/>
         <w:jc w:val="both"/>
       </w:pPr>
@@ -5776,11 +5778,11 @@
         <w:pStyle w:val="Titre1"/>
         <w:jc w:val="both"/>
       </w:pPr>
-      <w:bookmarkStart w:id="4" w:name="_Toc487034049"/>
+      <w:bookmarkStart w:id="5" w:name="_Toc487034049"/>
       <w:r>
         <w:t>Le Palais du Bonbon</w:t>
       </w:r>
-      <w:bookmarkEnd w:id="4"/>
+      <w:bookmarkEnd w:id="5"/>
     </w:p>
     <w:p>
       <w:pPr>
@@ -5795,11 +5797,11 @@
       <w:r>
         <w:tab/>
       </w:r>
-      <w:bookmarkStart w:id="5" w:name="_Toc487034050"/>
+      <w:bookmarkStart w:id="6" w:name="_Toc487034050"/>
       <w:r>
         <w:t>Présentation du groupe</w:t>
       </w:r>
-      <w:bookmarkEnd w:id="5"/>
+      <w:bookmarkEnd w:id="6"/>
       <w:r>
         <w:t xml:space="preserve"> </w:t>
       </w:r>
@@ -6037,11 +6039,11 @@
         <w:ind w:firstLine="360"/>
         <w:jc w:val="both"/>
       </w:pPr>
-      <w:bookmarkStart w:id="6" w:name="_Toc487034051"/>
+      <w:bookmarkStart w:id="7" w:name="_Toc487034051"/>
       <w:r>
         <w:t>Gestion de Projet</w:t>
       </w:r>
-      <w:bookmarkEnd w:id="6"/>
+      <w:bookmarkEnd w:id="7"/>
     </w:p>
     <w:p>
       <w:pPr>
@@ -6054,11 +6056,11 @@
         <w:ind w:firstLine="708"/>
         <w:jc w:val="both"/>
       </w:pPr>
-      <w:bookmarkStart w:id="7" w:name="_Toc487034052"/>
+      <w:bookmarkStart w:id="8" w:name="_Toc487034052"/>
       <w:r>
         <w:t>Outils</w:t>
       </w:r>
-      <w:bookmarkEnd w:id="7"/>
+      <w:bookmarkEnd w:id="8"/>
     </w:p>
     <w:p>
       <w:pPr>
@@ -6272,13 +6274,11 @@
       <w:r>
         <w:t xml:space="preserve">Qlikview c’est un outil de </w:t>
       </w:r>
-      <w:proofErr w:type="gramStart"/>
-      <w:r>
-        <w:t>BI ,</w:t>
-      </w:r>
-      <w:proofErr w:type="gramEnd"/>
-      <w:r>
-        <w:t xml:space="preserve"> il permet aux utilisateurs de créer leur propres tableaux de bords avec des données récupérer sur la base de données. Grâce à QlikView, on peut analyser nos données et s'en servir ensuite pour appuyer nos décisions. Ainsi, on peut avoir plusieurs types de datavisualisations (histogramme, circulaire, tableau...) en fonction des besoins de l'entreprise et des KPI choisi</w:t>
+      <w:r>
+        <w:t>BI</w:t>
+      </w:r>
+      <w:r>
+        <w:t>, il permet aux utilisateurs de créer leur propres tableaux de bords avec des données récupérer sur la base de données. Grâce à QlikView, on peut analyser nos données et s'en servir ensuite pour appuyer nos décisions. Ainsi, on peut avoir plusieurs types de datavisualisations (histogramme, circulaire, tableau...) en fonction des besoins de l'entreprise et des KPI choisi</w:t>
       </w:r>
     </w:p>
     <w:p>
@@ -6461,14 +6461,14 @@
         <w:ind w:firstLine="708"/>
         <w:jc w:val="both"/>
       </w:pPr>
-      <w:bookmarkStart w:id="8" w:name="_Toc487034053"/>
+      <w:bookmarkStart w:id="9" w:name="_Toc487034053"/>
       <w:r>
         <w:t>WBS</w:t>
       </w:r>
       <w:r>
         <w:t xml:space="preserve"> - OBS</w:t>
       </w:r>
-      <w:bookmarkEnd w:id="8"/>
+      <w:bookmarkEnd w:id="9"/>
     </w:p>
     <w:p>
       <w:pPr>
@@ -6684,22 +6684,13 @@
         <w:ind w:firstLine="708"/>
         <w:jc w:val="both"/>
       </w:pPr>
-      <w:bookmarkStart w:id="9" w:name="_Hlk486947095"/>
       <w:bookmarkStart w:id="10" w:name="_Toc487034054"/>
-      <w:r>
-        <w:lastRenderedPageBreak/>
-        <w:t>Planning prévisionnel</w:t>
-      </w:r>
-      <w:bookmarkEnd w:id="10"/>
-    </w:p>
-    <w:p>
-      <w:pPr>
-        <w:jc w:val="both"/>
-      </w:pPr>
+      <w:bookmarkStart w:id="11" w:name="_Hlk486947095"/>
       <w:r>
         <w:rPr>
           <w:noProof/>
         </w:rPr>
+        <w:lastRenderedPageBreak/>
         <w:drawing>
           <wp:anchor distT="0" distB="0" distL="114300" distR="114300" simplePos="0" relativeHeight="251659264" behindDoc="0" locked="0" layoutInCell="1" allowOverlap="1">
             <wp:simplePos x="0" y="0"/>
@@ -6707,7 +6698,7 @@
               <wp:posOffset>-785495</wp:posOffset>
             </wp:positionH>
             <wp:positionV relativeFrom="paragraph">
-              <wp:posOffset>280670</wp:posOffset>
+              <wp:posOffset>341630</wp:posOffset>
             </wp:positionV>
             <wp:extent cx="7200900" cy="5857875"/>
             <wp:effectExtent l="0" t="0" r="0" b="9525"/>
@@ -6753,6 +6744,15 @@
           </wp:anchor>
         </w:drawing>
       </w:r>
+      <w:r>
+        <w:t>Planning prévisionnel</w:t>
+      </w:r>
+      <w:bookmarkEnd w:id="10"/>
+    </w:p>
+    <w:p>
+      <w:pPr>
+        <w:jc w:val="both"/>
+      </w:pPr>
     </w:p>
     <w:p>
       <w:pPr>
@@ -7033,12 +7033,7 @@
         <w:t>Le planning représente la réparation des taches par personnelle ou groupe de personne dans les 10 jours du projet.</w:t>
       </w:r>
     </w:p>
-    <w:p>
-      <w:pPr>
-        <w:jc w:val="both"/>
-      </w:pPr>
-    </w:p>
-    <w:bookmarkEnd w:id="9"/>
+    <w:bookmarkEnd w:id="11"/>
     <w:p>
       <w:pPr>
         <w:jc w:val="both"/>
@@ -7050,28 +7045,33 @@
         <w:ind w:firstLine="708"/>
         <w:jc w:val="both"/>
       </w:pPr>
-      <w:bookmarkStart w:id="11" w:name="_Toc487034055"/>
-      <w:r>
-        <w:lastRenderedPageBreak/>
-        <w:t>Planning Final</w:t>
-      </w:r>
+      <w:bookmarkStart w:id="12" w:name="_Toc487034055"/>
       <w:r>
         <w:rPr>
           <w:noProof/>
         </w:rPr>
+        <w:lastRenderedPageBreak/>
         <w:drawing>
-          <wp:anchor distT="0" distB="0" distL="114300" distR="114300" simplePos="0" relativeHeight="251661312" behindDoc="0" locked="0" layoutInCell="1" allowOverlap="1" wp14:anchorId="63AA5CED" wp14:editId="19BBCCF0">
+          <wp:anchor distT="0" distB="0" distL="114300" distR="114300" simplePos="0" relativeHeight="251671552" behindDoc="1" locked="0" layoutInCell="1" allowOverlap="1">
             <wp:simplePos x="0" y="0"/>
             <wp:positionH relativeFrom="column">
-              <wp:posOffset>-785495</wp:posOffset>
+              <wp:posOffset>-702310</wp:posOffset>
             </wp:positionH>
             <wp:positionV relativeFrom="paragraph">
-              <wp:posOffset>280670</wp:posOffset>
+              <wp:posOffset>196215</wp:posOffset>
             </wp:positionV>
-            <wp:extent cx="7200900" cy="5857875"/>
-            <wp:effectExtent l="0" t="0" r="0" b="9525"/>
-            <wp:wrapSquare wrapText="bothSides"/>
-            <wp:docPr id="3" name="Image 3"/>
+            <wp:extent cx="7193280" cy="6021070"/>
+            <wp:effectExtent l="0" t="0" r="7620" b="0"/>
+            <wp:wrapTight wrapText="bothSides">
+              <wp:wrapPolygon edited="0">
+                <wp:start x="0" y="0"/>
+                <wp:lineTo x="0" y="21527"/>
+                <wp:lineTo x="21566" y="21527"/>
+                <wp:lineTo x="21566" y="0"/>
+                <wp:lineTo x="0" y="0"/>
+              </wp:wrapPolygon>
+            </wp:wrapTight>
+            <wp:docPr id="43" name="Image 43" descr="C:\Users\Gaetan90\AppData\Local\Microsoft\Windows\INetCache\Content.Word\GantFinal.png"/>
             <wp:cNvGraphicFramePr>
               <a:graphicFrameLocks xmlns:a="http://schemas.openxmlformats.org/drawingml/2006/main" noChangeAspect="1"/>
             </wp:cNvGraphicFramePr>
@@ -7079,29 +7079,36 @@
               <a:graphicData uri="http://schemas.openxmlformats.org/drawingml/2006/picture">
                 <pic:pic xmlns:pic="http://schemas.openxmlformats.org/drawingml/2006/picture">
                   <pic:nvPicPr>
-                    <pic:cNvPr id="4" name="Gant.png"/>
-                    <pic:cNvPicPr/>
+                    <pic:cNvPr id="0" name="Picture 8" descr="C:\Users\Gaetan90\AppData\Local\Microsoft\Windows\INetCache\Content.Word\GantFinal.png"/>
+                    <pic:cNvPicPr>
+                      <a:picLocks noChangeAspect="1" noChangeArrowheads="1"/>
+                    </pic:cNvPicPr>
                   </pic:nvPicPr>
                   <pic:blipFill>
-                    <a:blip r:embed="rId10">
+                    <a:blip r:embed="rId11">
                       <a:extLst>
                         <a:ext uri="{28A0092B-C50C-407E-A947-70E740481C1C}">
                           <a14:useLocalDpi xmlns:a14="http://schemas.microsoft.com/office/drawing/2010/main" val="0"/>
                         </a:ext>
                       </a:extLst>
                     </a:blip>
+                    <a:srcRect/>
                     <a:stretch>
                       <a:fillRect/>
                     </a:stretch>
                   </pic:blipFill>
-                  <pic:spPr>
+                  <pic:spPr bwMode="auto">
                     <a:xfrm>
                       <a:off x="0" y="0"/>
-                      <a:ext cx="7200900" cy="5857875"/>
+                      <a:ext cx="7193280" cy="6021070"/>
                     </a:xfrm>
                     <a:prstGeom prst="rect">
                       <a:avLst/>
                     </a:prstGeom>
+                    <a:noFill/>
+                    <a:ln>
+                      <a:noFill/>
+                    </a:ln>
                   </pic:spPr>
                 </pic:pic>
               </a:graphicData>
@@ -7109,17 +7116,18 @@
             <wp14:sizeRelH relativeFrom="margin">
               <wp14:pctWidth>0</wp14:pctWidth>
             </wp14:sizeRelH>
+            <wp14:sizeRelV relativeFrom="margin">
+              <wp14:pctHeight>0</wp14:pctHeight>
+            </wp14:sizeRelV>
           </wp:anchor>
         </w:drawing>
       </w:r>
-      <w:bookmarkEnd w:id="11"/>
-    </w:p>
-    <w:p>
-      <w:pPr>
-        <w:spacing w:line="259" w:lineRule="auto"/>
-        <w:jc w:val="both"/>
-      </w:pPr>
-    </w:p>
+      <w:r>
+        <w:t>Planning Final</w:t>
+      </w:r>
+      <w:bookmarkEnd w:id="12"/>
+    </w:p>
+    <w:p/>
     <w:tbl>
       <w:tblPr>
         <w:tblStyle w:val="Grilledutableau"/>
@@ -7390,13 +7398,10 @@
       </w:pPr>
       <w:r>
         <w:tab/>
-        <w:t>Le planning représente la réparation des taches par personnelle ou groupe de personne dans les 10 jours du projet.</w:t>
-      </w:r>
-    </w:p>
-    <w:p>
-      <w:pPr>
-        <w:jc w:val="both"/>
-      </w:pPr>
+      </w:r>
+      <w:r>
+        <w:t>Nous pouvons constater que la partie Middlewares a disparu et qu’elle a été remplacé par Entity Framework. Entity Framework est un Framework C# qui permet de gérer la connexion à la base de données Oracle.</w:t>
+      </w:r>
     </w:p>
     <w:p>
       <w:pPr>
@@ -7409,12 +7414,12 @@
         <w:ind w:firstLine="708"/>
         <w:jc w:val="both"/>
       </w:pPr>
-      <w:bookmarkStart w:id="12" w:name="_Toc487034056"/>
+      <w:bookmarkStart w:id="13" w:name="_Toc487034056"/>
       <w:r>
         <w:lastRenderedPageBreak/>
         <w:t>Scrum</w:t>
       </w:r>
-      <w:bookmarkEnd w:id="12"/>
+      <w:bookmarkEnd w:id="13"/>
     </w:p>
     <w:p>
       <w:pPr>
@@ -7434,6 +7439,89 @@
       <w:pPr>
         <w:jc w:val="both"/>
       </w:pPr>
+    </w:p>
+    <w:p>
+      <w:pPr>
+        <w:pStyle w:val="Titre3"/>
+      </w:pPr>
+      <w:r>
+        <w:tab/>
+        <w:t>Architecture</w:t>
+      </w:r>
+    </w:p>
+    <w:p/>
+    <w:p>
+      <w:pPr>
+        <w:jc w:val="center"/>
+      </w:pPr>
+      <w:r>
+        <w:object w:dxaOrig="4704" w:dyaOrig="6625">
+          <v:shapetype id="_x0000_t75" coordsize="21600,21600" o:spt="75" o:preferrelative="t" path="m@4@5l@4@11@9@11@9@5xe" filled="f" stroked="f">
+            <v:stroke joinstyle="miter"/>
+            <v:formulas>
+              <v:f eqn="if lineDrawn pixelLineWidth 0"/>
+              <v:f eqn="sum @0 1 0"/>
+              <v:f eqn="sum 0 0 @1"/>
+              <v:f eqn="prod @2 1 2"/>
+              <v:f eqn="prod @3 21600 pixelWidth"/>
+              <v:f eqn="prod @3 21600 pixelHeight"/>
+              <v:f eqn="sum @0 0 1"/>
+              <v:f eqn="prod @6 1 2"/>
+              <v:f eqn="prod @7 21600 pixelWidth"/>
+              <v:f eqn="sum @8 21600 0"/>
+              <v:f eqn="prod @7 21600 pixelHeight"/>
+              <v:f eqn="sum @10 21600 0"/>
+            </v:formulas>
+            <v:path o:extrusionok="f" gradientshapeok="t" o:connecttype="rect"/>
+            <o:lock v:ext="edit" aspectratio="t"/>
+          </v:shapetype>
+          <v:shape id="_x0000_i1029" type="#_x0000_t75" style="width:235.2pt;height:331.25pt" o:ole="">
+            <v:imagedata r:id="rId12" o:title=""/>
+          </v:shape>
+          <o:OLEObject Type="Embed" ProgID="Visio.Drawing.15" ShapeID="_x0000_i1029" DrawAspect="Content" ObjectID="_1560841695" r:id="rId13"/>
+        </w:object>
+      </w:r>
+    </w:p>
+    <w:p>
+      <w:pPr>
+        <w:jc w:val="both"/>
+      </w:pPr>
+      <w:r>
+        <w:tab/>
+        <w:t>Au commencement de notre projet la société était composée d’une Base de donnée No/SQl et d’un serveur de reporting pour la gestion des tableaux de bord. Suite un une cyber attaque il nous a été demandé de modifier l’architecture de celle-ci.</w:t>
+      </w:r>
+    </w:p>
+    <w:p>
+      <w:pPr>
+        <w:jc w:val="both"/>
+      </w:pPr>
+    </w:p>
+    <w:p>
+      <w:pPr>
+        <w:jc w:val="center"/>
+      </w:pPr>
+      <w:r>
+        <w:object w:dxaOrig="6276" w:dyaOrig="8508">
+          <v:shape id="_x0000_i1026" type="#_x0000_t75" style="width:313.8pt;height:425.4pt" o:ole="">
+            <v:imagedata r:id="rId14" o:title=""/>
+          </v:shape>
+          <o:OLEObject Type="Embed" ProgID="Visio.Drawing.15" ShapeID="_x0000_i1026" DrawAspect="Content" ObjectID="_1560841696" r:id="rId15"/>
+        </w:object>
+      </w:r>
+    </w:p>
+    <w:p>
+      <w:pPr>
+        <w:jc w:val="both"/>
+      </w:pPr>
+    </w:p>
+    <w:p>
+      <w:pPr>
+        <w:jc w:val="both"/>
+      </w:pPr>
+      <w:r>
+        <w:tab/>
+        <w:t>Aujourd’hui nous avons une base de données Oracle connecté au serveur web qui stocke toute les commandes des clients. Nous avons mis en place un serveur ETL, Talend, qui permet d’insérer les commandes dans la base de données MongoDB. Le serveur de reporting est toujours en place et génère des tableaux de bord à partir de la base de données No/SQL.</w:t>
+      </w:r>
     </w:p>
     <w:p>
       <w:pPr>
@@ -7441,11 +7529,12 @@
         <w:ind w:firstLine="708"/>
         <w:jc w:val="both"/>
       </w:pPr>
-      <w:bookmarkStart w:id="13" w:name="_Toc487034057"/>
-      <w:r>
+      <w:bookmarkStart w:id="14" w:name="_Toc487034057"/>
+      <w:r>
+        <w:lastRenderedPageBreak/>
         <w:t>Diagramme de flux</w:t>
       </w:r>
-      <w:bookmarkEnd w:id="13"/>
+      <w:bookmarkEnd w:id="14"/>
     </w:p>
     <w:p>
       <w:pPr>
@@ -7462,7 +7551,7 @@
               <wp:posOffset>-655955</wp:posOffset>
             </wp:positionH>
             <wp:positionV relativeFrom="paragraph">
-              <wp:posOffset>180975</wp:posOffset>
+              <wp:posOffset>318135</wp:posOffset>
             </wp:positionV>
             <wp:extent cx="7048500" cy="2872740"/>
             <wp:effectExtent l="0" t="0" r="0" b="3810"/>
@@ -7481,7 +7570,7 @@
                     </pic:cNvPicPr>
                   </pic:nvPicPr>
                   <pic:blipFill>
-                    <a:blip r:embed="rId11">
+                    <a:blip r:embed="rId16">
                       <a:extLst>
                         <a:ext uri="{28A0092B-C50C-407E-A947-70E740481C1C}">
                           <a14:useLocalDpi xmlns:a14="http://schemas.microsoft.com/office/drawing/2010/main" val="0"/>
@@ -7572,10 +7661,58 @@
     </w:p>
     <w:p>
       <w:pPr>
+        <w:ind w:firstLine="708"/>
+        <w:jc w:val="both"/>
+      </w:pPr>
+    </w:p>
+    <w:p>
+      <w:pPr>
+        <w:ind w:firstLine="708"/>
+        <w:jc w:val="both"/>
+      </w:pPr>
+    </w:p>
+    <w:p>
+      <w:pPr>
+        <w:ind w:firstLine="708"/>
+        <w:jc w:val="both"/>
+      </w:pPr>
+    </w:p>
+    <w:p>
+      <w:pPr>
+        <w:ind w:firstLine="708"/>
+        <w:jc w:val="both"/>
+      </w:pPr>
+    </w:p>
+    <w:p>
+      <w:pPr>
+        <w:ind w:firstLine="708"/>
+        <w:jc w:val="both"/>
+      </w:pPr>
+    </w:p>
+    <w:p>
+      <w:pPr>
+        <w:ind w:firstLine="708"/>
+        <w:jc w:val="both"/>
+      </w:pPr>
+    </w:p>
+    <w:p>
+      <w:pPr>
+        <w:ind w:firstLine="708"/>
+        <w:jc w:val="both"/>
+      </w:pPr>
+    </w:p>
+    <w:p>
+      <w:pPr>
+        <w:ind w:firstLine="708"/>
+        <w:jc w:val="both"/>
+      </w:pPr>
+    </w:p>
+    <w:p>
+      <w:pPr>
         <w:pStyle w:val="Titre2"/>
         <w:jc w:val="both"/>
       </w:pPr>
-      <w:bookmarkStart w:id="14" w:name="_Toc487034058"/>
+      <w:bookmarkStart w:id="15" w:name="_Toc487034058"/>
       <w:r>
         <w:lastRenderedPageBreak/>
         <w:t>Générateur</w:t>
@@ -7583,7 +7720,7 @@
       <w:r>
         <w:t xml:space="preserve"> de données</w:t>
       </w:r>
-      <w:bookmarkEnd w:id="14"/>
+      <w:bookmarkEnd w:id="15"/>
     </w:p>
     <w:p>
       <w:pPr>
@@ -7598,11 +7735,11 @@
       <w:r>
         <w:tab/>
       </w:r>
-      <w:bookmarkStart w:id="15" w:name="_Toc487034059"/>
+      <w:bookmarkStart w:id="16" w:name="_Toc487034059"/>
       <w:r>
         <w:t>Introduction</w:t>
       </w:r>
-      <w:bookmarkEnd w:id="15"/>
+      <w:bookmarkEnd w:id="16"/>
     </w:p>
     <w:p>
       <w:pPr>
@@ -7648,11 +7785,11 @@
         <w:ind w:firstLine="708"/>
         <w:jc w:val="both"/>
       </w:pPr>
-      <w:bookmarkStart w:id="16" w:name="_Toc487034060"/>
+      <w:bookmarkStart w:id="17" w:name="_Toc487034060"/>
       <w:r>
         <w:t>UML</w:t>
       </w:r>
-      <w:bookmarkEnd w:id="16"/>
+      <w:bookmarkEnd w:id="17"/>
     </w:p>
     <w:p>
       <w:pPr>
@@ -7705,7 +7842,7 @@
                     </pic:cNvPicPr>
                   </pic:nvPicPr>
                   <pic:blipFill>
-                    <a:blip r:embed="rId12">
+                    <a:blip r:embed="rId17">
                       <a:extLst>
                         <a:ext uri="{28A0092B-C50C-407E-A947-70E740481C1C}">
                           <a14:useLocalDpi xmlns:a14="http://schemas.microsoft.com/office/drawing/2010/main" val="0"/>
@@ -7797,7 +7934,7 @@
                     </pic:cNvPicPr>
                   </pic:nvPicPr>
                   <pic:blipFill>
-                    <a:blip r:embed="rId13">
+                    <a:blip r:embed="rId18">
                       <a:extLst>
                         <a:ext uri="{28A0092B-C50C-407E-A947-70E740481C1C}">
                           <a14:useLocalDpi xmlns:a14="http://schemas.microsoft.com/office/drawing/2010/main" val="0"/>
@@ -7843,7 +7980,7 @@
         </w:rPr>
         <w:t>UML V2</w:t>
       </w:r>
-      <w:bookmarkStart w:id="17" w:name="_Toc487034061"/>
+      <w:bookmarkStart w:id="18" w:name="_Toc487034061"/>
     </w:p>
     <w:p>
       <w:pPr>
@@ -7862,7 +7999,7 @@
       <w:r>
         <w:t>Développement</w:t>
       </w:r>
-      <w:bookmarkEnd w:id="17"/>
+      <w:bookmarkEnd w:id="18"/>
     </w:p>
     <w:p>
       <w:pPr>
@@ -7964,12 +8101,12 @@
         <w:pStyle w:val="Titre2"/>
         <w:jc w:val="both"/>
       </w:pPr>
-      <w:bookmarkStart w:id="18" w:name="_Toc487034062"/>
+      <w:bookmarkStart w:id="19" w:name="_Toc487034062"/>
       <w:r>
         <w:lastRenderedPageBreak/>
         <w:t>KPI et Tableau de bord</w:t>
       </w:r>
-      <w:bookmarkEnd w:id="18"/>
+      <w:bookmarkEnd w:id="19"/>
     </w:p>
     <w:p>
       <w:pPr>
@@ -8125,12 +8262,12 @@
         <w:pStyle w:val="Titre2"/>
         <w:jc w:val="both"/>
       </w:pPr>
-      <w:bookmarkStart w:id="19" w:name="_Toc487034063"/>
+      <w:bookmarkStart w:id="20" w:name="_Toc487034063"/>
       <w:r>
         <w:lastRenderedPageBreak/>
         <w:t>Environnement de stockage des données</w:t>
       </w:r>
-      <w:bookmarkEnd w:id="19"/>
+      <w:bookmarkEnd w:id="20"/>
     </w:p>
     <w:p>
       <w:pPr>
@@ -8193,8 +8330,6 @@
       <w:r>
         <w:t>mis</w:t>
       </w:r>
-      <w:bookmarkStart w:id="20" w:name="_GoBack"/>
-      <w:bookmarkEnd w:id="20"/>
       <w:r>
         <w:t xml:space="preserve"> en place un ETL pour </w:t>
       </w:r>
@@ -8290,7 +8425,7 @@
                     </pic:cNvPicPr>
                   </pic:nvPicPr>
                   <pic:blipFill>
-                    <a:blip r:embed="rId14">
+                    <a:blip r:embed="rId19">
                       <a:extLst>
                         <a:ext uri="{28A0092B-C50C-407E-A947-70E740481C1C}">
                           <a14:useLocalDpi xmlns:a14="http://schemas.microsoft.com/office/drawing/2010/main" val="0"/>
@@ -8355,15 +8490,7 @@
         <w:t>Le MCD est la seconde étape, après l’élaboration du dictionnaire de données, de la méthode Merise. Il présente les différentes entités de notre projet ainsi que le type de relation qu’elle peuvent avoir entre elles. Dans cette étape il est primordiale de définir correctement le ty</w:t>
       </w:r>
       <w:r>
-        <w:t>pe de relation que les entités ont entre elles (</w:t>
-      </w:r>
-      <w:proofErr w:type="gramStart"/>
-      <w:r>
-        <w:t>1:</w:t>
-      </w:r>
-      <w:proofErr w:type="gramEnd"/>
-      <w:r>
-        <w:t>1 ; 0:n …). Ensuite l’application nous génère un MLD.</w:t>
+        <w:t>pe de relation que les entités ont entre elles (1:1 ; 0:n …). Ensuite l’application nous génère un MLD.</w:t>
       </w:r>
     </w:p>
     <w:p>
@@ -8416,7 +8543,7 @@
                     </pic:cNvPicPr>
                   </pic:nvPicPr>
                   <pic:blipFill>
-                    <a:blip r:embed="rId15">
+                    <a:blip r:embed="rId20">
                       <a:extLst>
                         <a:ext uri="{28A0092B-C50C-407E-A947-70E740481C1C}">
                           <a14:useLocalDpi xmlns:a14="http://schemas.microsoft.com/office/drawing/2010/main" val="0"/>
@@ -8475,17 +8602,9 @@
       <w:r>
         <w:t xml:space="preserve"> de l’architecture de notre BDD. Il crée </w:t>
       </w:r>
-      <w:proofErr w:type="gramStart"/>
-      <w:r>
-        <w:t xml:space="preserve">des </w:t>
-      </w:r>
-      <w:r>
-        <w:t>clés</w:t>
-      </w:r>
-      <w:r>
-        <w:t xml:space="preserve"> étrangère</w:t>
-      </w:r>
-      <w:proofErr w:type="gramEnd"/>
+      <w:r>
+        <w:t>des clés étrangères</w:t>
+      </w:r>
       <w:r>
         <w:t xml:space="preserve"> ou </w:t>
       </w:r>
@@ -8624,13 +8743,148 @@
       <w:pPr>
         <w:jc w:val="both"/>
       </w:pPr>
+    </w:p>
+    <w:p>
+      <w:pPr>
+        <w:jc w:val="both"/>
+      </w:pPr>
+    </w:p>
+    <w:p>
+      <w:pPr>
+        <w:jc w:val="both"/>
+      </w:pPr>
+    </w:p>
+    <w:p>
+      <w:pPr>
+        <w:pStyle w:val="Titre2"/>
+        <w:jc w:val="both"/>
+      </w:pPr>
+      <w:r>
+        <w:t>Diagramme et algorithme</w:t>
+      </w:r>
+    </w:p>
+    <w:p>
+      <w:pPr>
+        <w:jc w:val="both"/>
+      </w:pPr>
+    </w:p>
+    <w:p>
+      <w:pPr>
+        <w:pStyle w:val="Titre3"/>
+        <w:jc w:val="both"/>
+      </w:pPr>
+      <w:r>
+        <w:rPr>
+          <w:noProof/>
+        </w:rPr>
+        <w:drawing>
+          <wp:anchor distT="0" distB="0" distL="114300" distR="114300" simplePos="0" relativeHeight="251670528" behindDoc="1" locked="0" layoutInCell="1" allowOverlap="1">
+            <wp:simplePos x="0" y="0"/>
+            <wp:positionH relativeFrom="column">
+              <wp:posOffset>-794385</wp:posOffset>
+            </wp:positionH>
+            <wp:positionV relativeFrom="paragraph">
+              <wp:posOffset>311785</wp:posOffset>
+            </wp:positionV>
+            <wp:extent cx="7273290" cy="4701540"/>
+            <wp:effectExtent l="0" t="0" r="3810" b="3810"/>
+            <wp:wrapTight wrapText="bothSides">
+              <wp:wrapPolygon edited="0">
+                <wp:start x="0" y="0"/>
+                <wp:lineTo x="0" y="21530"/>
+                <wp:lineTo x="21555" y="21530"/>
+                <wp:lineTo x="21555" y="0"/>
+                <wp:lineTo x="0" y="0"/>
+              </wp:wrapPolygon>
+            </wp:wrapTight>
+            <wp:docPr id="40" name="Image 40" descr="C:\Users\Gaetan90\AppData\Local\Microsoft\Windows\INetCache\Content.Word\Graphe.png"/>
+            <wp:cNvGraphicFramePr>
+              <a:graphicFrameLocks xmlns:a="http://schemas.openxmlformats.org/drawingml/2006/main" noChangeAspect="1"/>
+            </wp:cNvGraphicFramePr>
+            <a:graphic xmlns:a="http://schemas.openxmlformats.org/drawingml/2006/main">
+              <a:graphicData uri="http://schemas.openxmlformats.org/drawingml/2006/picture">
+                <pic:pic xmlns:pic="http://schemas.openxmlformats.org/drawingml/2006/picture">
+                  <pic:nvPicPr>
+                    <pic:cNvPr id="0" name="Picture 1" descr="C:\Users\Gaetan90\AppData\Local\Microsoft\Windows\INetCache\Content.Word\Graphe.png"/>
+                    <pic:cNvPicPr>
+                      <a:picLocks noChangeAspect="1" noChangeArrowheads="1"/>
+                    </pic:cNvPicPr>
+                  </pic:nvPicPr>
+                  <pic:blipFill>
+                    <a:blip r:embed="rId21">
+                      <a:extLst>
+                        <a:ext uri="{28A0092B-C50C-407E-A947-70E740481C1C}">
+                          <a14:useLocalDpi xmlns:a14="http://schemas.microsoft.com/office/drawing/2010/main" val="0"/>
+                        </a:ext>
+                      </a:extLst>
+                    </a:blip>
+                    <a:srcRect/>
+                    <a:stretch>
+                      <a:fillRect/>
+                    </a:stretch>
+                  </pic:blipFill>
+                  <pic:spPr bwMode="auto">
+                    <a:xfrm>
+                      <a:off x="0" y="0"/>
+                      <a:ext cx="7273290" cy="4701540"/>
+                    </a:xfrm>
+                    <a:prstGeom prst="rect">
+                      <a:avLst/>
+                    </a:prstGeom>
+                    <a:noFill/>
+                    <a:ln>
+                      <a:noFill/>
+                    </a:ln>
+                  </pic:spPr>
+                </pic:pic>
+              </a:graphicData>
+            </a:graphic>
+            <wp14:sizeRelH relativeFrom="margin">
+              <wp14:pctWidth>0</wp14:pctWidth>
+            </wp14:sizeRelH>
+            <wp14:sizeRelV relativeFrom="margin">
+              <wp14:pctHeight>0</wp14:pctHeight>
+            </wp14:sizeRelV>
+          </wp:anchor>
+        </w:drawing>
+      </w:r>
       <w:r>
         <w:tab/>
-      </w:r>
+        <w:t>Graphes</w:t>
+      </w:r>
+    </w:p>
+    <w:p>
+      <w:pPr>
+        <w:jc w:val="both"/>
+      </w:pPr>
+      <w:r>
+        <w:tab/>
+        <w:t>Ce diagramme modélise la production des bonbons. Il évalue le cout de production des bonbons en seconde suivant ça variantes et son type de conditionnement. Chaque bonbon à le choix entre 2 chemin pour atteindre les machines, soit il doit effectuer un changement d’outil, dans ce cas on rajoute le cout de changement à la production, soit l’outil est le même que précédemment et ce cout n’impacte pas la production du bonbon</w:t>
+      </w:r>
+    </w:p>
+    <w:p>
+      <w:pPr>
+        <w:jc w:val="both"/>
+      </w:pPr>
+    </w:p>
+    <w:p>
+      <w:pPr>
+        <w:pStyle w:val="Titre3"/>
+        <w:jc w:val="both"/>
+      </w:pPr>
+      <w:r>
+        <w:tab/>
+        <w:t>Algorithme</w:t>
+      </w:r>
+    </w:p>
+    <w:p>
+      <w:pPr>
+        <w:jc w:val="both"/>
+      </w:pPr>
     </w:p>
     <w:sectPr>
-      <w:headerReference w:type="default" r:id="rId16"/>
-      <w:footerReference w:type="default" r:id="rId17"/>
+      <w:headerReference w:type="default" r:id="rId22"/>
+      <w:footerReference w:type="default" r:id="rId23"/>
       <w:pgSz w:w="11906" w:h="16838"/>
       <w:pgMar w:top="1418" w:right="1418" w:bottom="1418" w:left="1418" w:header="284" w:footer="485" w:gutter="0"/>
       <w:pgNumType w:start="0"/>
@@ -8696,7 +8950,7 @@
           <w:rPr>
             <w:noProof/>
           </w:rPr>
-          <w:t>16</w:t>
+          <w:t>18</w:t>
         </w:r>
         <w:r>
           <w:fldChar w:fldCharType="end"/>
@@ -10606,7 +10860,7 @@
 </file>
 
 <file path=customXml/itemProps2.xml><?xml version="1.0" encoding="utf-8"?>
-<ds:datastoreItem xmlns:ds="http://schemas.openxmlformats.org/officeDocument/2006/customXml" ds:itemID="{DC2BD96E-5F35-4366-AD32-D4A05E5867DB}">
+<ds:datastoreItem xmlns:ds="http://schemas.openxmlformats.org/officeDocument/2006/customXml" ds:itemID="{F7D1A8F8-45EE-4442-B080-A994F19C8F90}">
   <ds:schemaRefs>
     <ds:schemaRef ds:uri="http://schemas.openxmlformats.org/officeDocument/2006/bibliography"/>
   </ds:schemaRefs>

</xml_diff>